<commit_message>
Updated Future Enhancements Doc
</commit_message>
<xml_diff>
--- a/CustomerServiceHelpResources/CustomerServiceHelpResources/documents/Future Enhancements.docx
+++ b/CustomerServiceHelpResources/CustomerServiceHelpResources/documents/Future Enhancements.docx
@@ -83,8 +83,102 @@
       <w:r>
         <w:t>Auto send reminders for idle cases</w:t>
       </w:r>
+    </w:p>
+    <w:p>
+      <w:pPr>
+        <w:pStyle w:val="ListParagraph"/>
+        <w:numPr>
+          <w:ilvl w:val="0"/>
+          <w:numId w:val="2"/>
+        </w:numPr>
+      </w:pPr>
+      <w:r>
+        <w:t>Create the ability to archive cases</w:t>
+      </w:r>
+    </w:p>
+    <w:p>
+      <w:pPr>
+        <w:pStyle w:val="ListParagraph"/>
+        <w:numPr>
+          <w:ilvl w:val="1"/>
+          <w:numId w:val="2"/>
+        </w:numPr>
+      </w:pPr>
+      <w:r>
+        <w:t>Archived cases would be moved to a different spreadsheet so that they would not be part of the web app. This primary benefit from this is that moving the old cases would increase the speed of the program. It would also make the program easier to manage as there would be less cases to go through</w:t>
+      </w:r>
+    </w:p>
+    <w:p>
+      <w:pPr>
+        <w:pStyle w:val="ListParagraph"/>
+        <w:numPr>
+          <w:ilvl w:val="0"/>
+          <w:numId w:val="2"/>
+        </w:numPr>
+      </w:pPr>
+      <w:r>
+        <w:t>Add a link to the help website to the spreadsheet. This could be a net sheet named help. The help sheet should be the first sheet that is shown when the template is first opened.</w:t>
+      </w:r>
+    </w:p>
+    <w:p>
+      <w:pPr>
+        <w:pStyle w:val="ListParagraph"/>
+        <w:numPr>
+          <w:ilvl w:val="0"/>
+          <w:numId w:val="2"/>
+        </w:numPr>
+      </w:pPr>
+      <w:r>
+        <w:t xml:space="preserve">Suggest Adding a new question to the default setup for the </w:t>
+      </w:r>
+      <w:proofErr w:type="spellStart"/>
+      <w:r>
+        <w:t>questioncase</w:t>
+      </w:r>
+      <w:proofErr w:type="spellEnd"/>
+      <w:r>
+        <w:t xml:space="preserve">. The new question should be Received By. Which provides a place to indicate who received the </w:t>
+      </w:r>
+      <w:proofErr w:type="gramStart"/>
+      <w:r>
+        <w:t>case.</w:t>
+      </w:r>
       <w:bookmarkStart w:id="0" w:name="_GoBack"/>
       <w:bookmarkEnd w:id="0"/>
+      <w:proofErr w:type="gramEnd"/>
+    </w:p>
+    <w:p>
+      <w:r>
+        <w:t>Bug Fixes</w:t>
+      </w:r>
+    </w:p>
+    <w:p>
+      <w:pPr>
+        <w:pStyle w:val="ListParagraph"/>
+        <w:numPr>
+          <w:ilvl w:val="0"/>
+          <w:numId w:val="3"/>
+        </w:numPr>
+      </w:pPr>
+      <w:r>
+        <w:t xml:space="preserve">When a case email is sent out the </w:t>
+      </w:r>
+      <w:proofErr w:type="spellStart"/>
+      <w:r>
+        <w:t>CaseID</w:t>
+      </w:r>
+      <w:proofErr w:type="spellEnd"/>
+      <w:r>
+        <w:t xml:space="preserve">: Shows </w:t>
+      </w:r>
+      <w:proofErr w:type="spellStart"/>
+      <w:r>
+        <w:t>New+ID</w:t>
+      </w:r>
+      <w:proofErr w:type="spellEnd"/>
+      <w:r>
+        <w:t>. This should be changed to show the actual Case ID. This change needs to happen in the notification code.</w:t>
+      </w:r>
     </w:p>
     <w:sectPr>
       <w:pgSz w:w="12240" w:h="15840"/>
@@ -99,6 +193,95 @@
 <file path=word/numbering.xml><?xml version="1.0" encoding="utf-8"?>
 <w:numbering xmlns:wpc="http://schemas.microsoft.com/office/word/2010/wordprocessingCanvas" xmlns:cx="http://schemas.microsoft.com/office/drawing/2014/chartex" xmlns:cx1="http://schemas.microsoft.com/office/drawing/2015/9/8/chartex" xmlns:cx2="http://schemas.microsoft.com/office/drawing/2015/10/21/chartex" xmlns:cx3="http://schemas.microsoft.com/office/drawing/2016/5/9/chartex" xmlns:cx4="http://schemas.microsoft.com/office/drawing/2016/5/10/chartex" xmlns:cx5="http://schemas.microsoft.com/office/drawing/2016/5/11/chartex" xmlns:mc="http://schemas.openxmlformats.org/markup-compatibility/2006" xmlns:o="urn:schemas-microsoft-com:office:office" xmlns:r="http://schemas.openxmlformats.org/officeDocument/2006/relationships" xmlns:m="http://schemas.openxmlformats.org/officeDocument/2006/math" xmlns:v="urn:schemas-microsoft-com:vml" xmlns:wp14="http://schemas.microsoft.com/office/word/2010/wordprocessingDrawing" xmlns:wp="http://schemas.openxmlformats.org/drawingml/2006/wordprocessingDrawing" xmlns:w10="urn:schemas-microsoft-com:office:word" xmlns:w="http://schemas.openxmlformats.org/wordprocessingml/2006/main" xmlns:w14="http://schemas.microsoft.com/office/word/2010/wordml" xmlns:w15="http://schemas.microsoft.com/office/word/2012/wordml" xmlns:w16se="http://schemas.microsoft.com/office/word/2015/wordml/symex" xmlns:wpg="http://schemas.microsoft.com/office/word/2010/wordprocessingGroup" xmlns:wpi="http://schemas.microsoft.com/office/word/2010/wordprocessingInk" xmlns:wne="http://schemas.microsoft.com/office/word/2006/wordml" xmlns:wps="http://schemas.microsoft.com/office/word/2010/wordprocessingShape" mc:Ignorable="w14 w15 w16se wp14">
   <w:abstractNum w:abstractNumId="0" w15:restartNumberingAfterBreak="0">
+    <w:nsid w:val="0BD33D94"/>
+    <w:multiLevelType w:val="hybridMultilevel"/>
+    <w:tmpl w:val="33BAC87E"/>
+    <w:lvl w:ilvl="0" w:tplc="04090011">
+      <w:start w:val="1"/>
+      <w:numFmt w:val="decimal"/>
+      <w:lvlText w:val="%1)"/>
+      <w:lvlJc w:val="left"/>
+      <w:pPr>
+        <w:ind w:left="720" w:hanging="360"/>
+      </w:pPr>
+      <w:rPr>
+        <w:rFonts w:hint="default"/>
+      </w:rPr>
+    </w:lvl>
+    <w:lvl w:ilvl="1" w:tplc="04090019" w:tentative="1">
+      <w:start w:val="1"/>
+      <w:numFmt w:val="lowerLetter"/>
+      <w:lvlText w:val="%2."/>
+      <w:lvlJc w:val="left"/>
+      <w:pPr>
+        <w:ind w:left="1440" w:hanging="360"/>
+      </w:pPr>
+    </w:lvl>
+    <w:lvl w:ilvl="2" w:tplc="0409001B" w:tentative="1">
+      <w:start w:val="1"/>
+      <w:numFmt w:val="lowerRoman"/>
+      <w:lvlText w:val="%3."/>
+      <w:lvlJc w:val="right"/>
+      <w:pPr>
+        <w:ind w:left="2160" w:hanging="180"/>
+      </w:pPr>
+    </w:lvl>
+    <w:lvl w:ilvl="3" w:tplc="0409000F" w:tentative="1">
+      <w:start w:val="1"/>
+      <w:numFmt w:val="decimal"/>
+      <w:lvlText w:val="%4."/>
+      <w:lvlJc w:val="left"/>
+      <w:pPr>
+        <w:ind w:left="2880" w:hanging="360"/>
+      </w:pPr>
+    </w:lvl>
+    <w:lvl w:ilvl="4" w:tplc="04090019" w:tentative="1">
+      <w:start w:val="1"/>
+      <w:numFmt w:val="lowerLetter"/>
+      <w:lvlText w:val="%5."/>
+      <w:lvlJc w:val="left"/>
+      <w:pPr>
+        <w:ind w:left="3600" w:hanging="360"/>
+      </w:pPr>
+    </w:lvl>
+    <w:lvl w:ilvl="5" w:tplc="0409001B" w:tentative="1">
+      <w:start w:val="1"/>
+      <w:numFmt w:val="lowerRoman"/>
+      <w:lvlText w:val="%6."/>
+      <w:lvlJc w:val="right"/>
+      <w:pPr>
+        <w:ind w:left="4320" w:hanging="180"/>
+      </w:pPr>
+    </w:lvl>
+    <w:lvl w:ilvl="6" w:tplc="0409000F" w:tentative="1">
+      <w:start w:val="1"/>
+      <w:numFmt w:val="decimal"/>
+      <w:lvlText w:val="%7."/>
+      <w:lvlJc w:val="left"/>
+      <w:pPr>
+        <w:ind w:left="5040" w:hanging="360"/>
+      </w:pPr>
+    </w:lvl>
+    <w:lvl w:ilvl="7" w:tplc="04090019" w:tentative="1">
+      <w:start w:val="1"/>
+      <w:numFmt w:val="lowerLetter"/>
+      <w:lvlText w:val="%8."/>
+      <w:lvlJc w:val="left"/>
+      <w:pPr>
+        <w:ind w:left="5760" w:hanging="360"/>
+      </w:pPr>
+    </w:lvl>
+    <w:lvl w:ilvl="8" w:tplc="0409001B" w:tentative="1">
+      <w:start w:val="1"/>
+      <w:numFmt w:val="lowerRoman"/>
+      <w:lvlText w:val="%9."/>
+      <w:lvlJc w:val="right"/>
+      <w:pPr>
+        <w:ind w:left="6480" w:hanging="180"/>
+      </w:pPr>
+    </w:lvl>
+  </w:abstractNum>
+  <w:abstractNum w:abstractNumId="1" w15:restartNumberingAfterBreak="0">
     <w:nsid w:val="52F53685"/>
     <w:multiLevelType w:val="hybridMultilevel"/>
     <w:tmpl w:val="74D0E61A"/>
@@ -210,7 +393,7 @@
       </w:rPr>
     </w:lvl>
   </w:abstractNum>
-  <w:abstractNum w:abstractNumId="1" w15:restartNumberingAfterBreak="0">
+  <w:abstractNum w:abstractNumId="2" w15:restartNumberingAfterBreak="0">
     <w:nsid w:val="67503A42"/>
     <w:multiLevelType w:val="hybridMultilevel"/>
     <w:tmpl w:val="789C8214"/>
@@ -300,10 +483,13 @@
     </w:lvl>
   </w:abstractNum>
   <w:num w:numId="1">
-    <w:abstractNumId w:val="0"/>
+    <w:abstractNumId w:val="1"/>
   </w:num>
   <w:num w:numId="2">
-    <w:abstractNumId w:val="1"/>
+    <w:abstractNumId w:val="2"/>
+  </w:num>
+  <w:num w:numId="3">
+    <w:abstractNumId w:val="0"/>
   </w:num>
 </w:numbering>
 </file>

</xml_diff>

<commit_message>
Updated Help Files to include how to set passwords. Minor spelling and grammar corrections. Included new screen shots of the customer service menu.
</commit_message>
<xml_diff>
--- a/CustomerServiceHelpResources/CustomerServiceHelpResources/documents/Future Enhancements.docx
+++ b/CustomerServiceHelpResources/CustomerServiceHelpResources/documents/Future Enhancements.docx
@@ -1,6 +1,6 @@
 
 <file path=word/document.xml><?xml version="1.0" encoding="utf-8"?>
-<w:document xmlns:wpc="http://schemas.microsoft.com/office/word/2010/wordprocessingCanvas" xmlns:cx="http://schemas.microsoft.com/office/drawing/2014/chartex" xmlns:cx1="http://schemas.microsoft.com/office/drawing/2015/9/8/chartex" xmlns:cx2="http://schemas.microsoft.com/office/drawing/2015/10/21/chartex" xmlns:cx3="http://schemas.microsoft.com/office/drawing/2016/5/9/chartex" xmlns:cx4="http://schemas.microsoft.com/office/drawing/2016/5/10/chartex" xmlns:cx5="http://schemas.microsoft.com/office/drawing/2016/5/11/chartex" xmlns:mc="http://schemas.openxmlformats.org/markup-compatibility/2006" xmlns:o="urn:schemas-microsoft-com:office:office" xmlns:r="http://schemas.openxmlformats.org/officeDocument/2006/relationships" xmlns:m="http://schemas.openxmlformats.org/officeDocument/2006/math" xmlns:v="urn:schemas-microsoft-com:vml" xmlns:wp14="http://schemas.microsoft.com/office/word/2010/wordprocessingDrawing" xmlns:wp="http://schemas.openxmlformats.org/drawingml/2006/wordprocessingDrawing" xmlns:w10="urn:schemas-microsoft-com:office:word" xmlns:w="http://schemas.openxmlformats.org/wordprocessingml/2006/main" xmlns:w14="http://schemas.microsoft.com/office/word/2010/wordml" xmlns:w15="http://schemas.microsoft.com/office/word/2012/wordml" xmlns:w16se="http://schemas.microsoft.com/office/word/2015/wordml/symex" xmlns:wpg="http://schemas.microsoft.com/office/word/2010/wordprocessingGroup" xmlns:wpi="http://schemas.microsoft.com/office/word/2010/wordprocessingInk" xmlns:wne="http://schemas.microsoft.com/office/word/2006/wordml" xmlns:wps="http://schemas.microsoft.com/office/word/2010/wordprocessingShape" mc:Ignorable="w14 w15 w16se wp14">
+<w:document xmlns:wpc="http://schemas.microsoft.com/office/word/2010/wordprocessingCanvas" xmlns:cx="http://schemas.microsoft.com/office/drawing/2014/chartex" xmlns:cx1="http://schemas.microsoft.com/office/drawing/2015/9/8/chartex" xmlns:cx2="http://schemas.microsoft.com/office/drawing/2015/10/21/chartex" xmlns:cx3="http://schemas.microsoft.com/office/drawing/2016/5/9/chartex" xmlns:cx4="http://schemas.microsoft.com/office/drawing/2016/5/10/chartex" xmlns:cx5="http://schemas.microsoft.com/office/drawing/2016/5/11/chartex" xmlns:cx6="http://schemas.microsoft.com/office/drawing/2016/5/12/chartex" xmlns:cx7="http://schemas.microsoft.com/office/drawing/2016/5/13/chartex" xmlns:cx8="http://schemas.microsoft.com/office/drawing/2016/5/14/chartex" xmlns:mc="http://schemas.openxmlformats.org/markup-compatibility/2006" xmlns:aink="http://schemas.microsoft.com/office/drawing/2016/ink" xmlns:o="urn:schemas-microsoft-com:office:office" xmlns:r="http://schemas.openxmlformats.org/officeDocument/2006/relationships" xmlns:m="http://schemas.openxmlformats.org/officeDocument/2006/math" xmlns:v="urn:schemas-microsoft-com:vml" xmlns:wp14="http://schemas.microsoft.com/office/word/2010/wordprocessingDrawing" xmlns:wp="http://schemas.openxmlformats.org/drawingml/2006/wordprocessingDrawing" xmlns:w10="urn:schemas-microsoft-com:office:word" xmlns:w="http://schemas.openxmlformats.org/wordprocessingml/2006/main" xmlns:w14="http://schemas.microsoft.com/office/word/2010/wordml" xmlns:w15="http://schemas.microsoft.com/office/word/2012/wordml" xmlns:w16se="http://schemas.microsoft.com/office/word/2015/wordml/symex" xmlns:wpg="http://schemas.microsoft.com/office/word/2010/wordprocessingGroup" xmlns:wpi="http://schemas.microsoft.com/office/word/2010/wordprocessingInk" xmlns:wne="http://schemas.microsoft.com/office/word/2006/wordml" xmlns:wps="http://schemas.microsoft.com/office/word/2010/wordprocessingShape" mc:Ignorable="w14 w15 w16se wp14">
   <w:body>
     <w:p>
       <w:pPr>
@@ -117,7 +117,15 @@
         </w:numPr>
       </w:pPr>
       <w:r>
-        <w:t>Add a link to the help website to the spreadsheet. This could be a net sheet named help. The help sheet should be the first sheet that is shown when the template is first opened.</w:t>
+        <w:t xml:space="preserve">Add a link to the help website to the </w:t>
+      </w:r>
+      <w:r>
+        <w:t>spreadsheet. This could be a new</w:t>
+      </w:r>
+      <w:bookmarkStart w:id="0" w:name="_GoBack"/>
+      <w:bookmarkEnd w:id="0"/>
+      <w:r>
+        <w:t xml:space="preserve"> sheet named help. The help sheet should be the first sheet that is shown when the template is first opened.</w:t>
       </w:r>
     </w:p>
     <w:p>
@@ -143,8 +151,6 @@
       <w:r>
         <w:t>case.</w:t>
       </w:r>
-      <w:bookmarkStart w:id="0" w:name="_GoBack"/>
-      <w:bookmarkEnd w:id="0"/>
       <w:proofErr w:type="gramEnd"/>
     </w:p>
     <w:p>
@@ -191,7 +197,7 @@
 </file>
 
 <file path=word/numbering.xml><?xml version="1.0" encoding="utf-8"?>
-<w:numbering xmlns:wpc="http://schemas.microsoft.com/office/word/2010/wordprocessingCanvas" xmlns:cx="http://schemas.microsoft.com/office/drawing/2014/chartex" xmlns:cx1="http://schemas.microsoft.com/office/drawing/2015/9/8/chartex" xmlns:cx2="http://schemas.microsoft.com/office/drawing/2015/10/21/chartex" xmlns:cx3="http://schemas.microsoft.com/office/drawing/2016/5/9/chartex" xmlns:cx4="http://schemas.microsoft.com/office/drawing/2016/5/10/chartex" xmlns:cx5="http://schemas.microsoft.com/office/drawing/2016/5/11/chartex" xmlns:mc="http://schemas.openxmlformats.org/markup-compatibility/2006" xmlns:o="urn:schemas-microsoft-com:office:office" xmlns:r="http://schemas.openxmlformats.org/officeDocument/2006/relationships" xmlns:m="http://schemas.openxmlformats.org/officeDocument/2006/math" xmlns:v="urn:schemas-microsoft-com:vml" xmlns:wp14="http://schemas.microsoft.com/office/word/2010/wordprocessingDrawing" xmlns:wp="http://schemas.openxmlformats.org/drawingml/2006/wordprocessingDrawing" xmlns:w10="urn:schemas-microsoft-com:office:word" xmlns:w="http://schemas.openxmlformats.org/wordprocessingml/2006/main" xmlns:w14="http://schemas.microsoft.com/office/word/2010/wordml" xmlns:w15="http://schemas.microsoft.com/office/word/2012/wordml" xmlns:w16se="http://schemas.microsoft.com/office/word/2015/wordml/symex" xmlns:wpg="http://schemas.microsoft.com/office/word/2010/wordprocessingGroup" xmlns:wpi="http://schemas.microsoft.com/office/word/2010/wordprocessingInk" xmlns:wne="http://schemas.microsoft.com/office/word/2006/wordml" xmlns:wps="http://schemas.microsoft.com/office/word/2010/wordprocessingShape" mc:Ignorable="w14 w15 w16se wp14">
+<w:numbering xmlns:wpc="http://schemas.microsoft.com/office/word/2010/wordprocessingCanvas" xmlns:cx="http://schemas.microsoft.com/office/drawing/2014/chartex" xmlns:cx1="http://schemas.microsoft.com/office/drawing/2015/9/8/chartex" xmlns:cx2="http://schemas.microsoft.com/office/drawing/2015/10/21/chartex" xmlns:cx3="http://schemas.microsoft.com/office/drawing/2016/5/9/chartex" xmlns:cx4="http://schemas.microsoft.com/office/drawing/2016/5/10/chartex" xmlns:cx5="http://schemas.microsoft.com/office/drawing/2016/5/11/chartex" xmlns:cx6="http://schemas.microsoft.com/office/drawing/2016/5/12/chartex" xmlns:cx7="http://schemas.microsoft.com/office/drawing/2016/5/13/chartex" xmlns:cx8="http://schemas.microsoft.com/office/drawing/2016/5/14/chartex" xmlns:mc="http://schemas.openxmlformats.org/markup-compatibility/2006" xmlns:aink="http://schemas.microsoft.com/office/drawing/2016/ink" xmlns:o="urn:schemas-microsoft-com:office:office" xmlns:r="http://schemas.openxmlformats.org/officeDocument/2006/relationships" xmlns:m="http://schemas.openxmlformats.org/officeDocument/2006/math" xmlns:v="urn:schemas-microsoft-com:vml" xmlns:wp14="http://schemas.microsoft.com/office/word/2010/wordprocessingDrawing" xmlns:wp="http://schemas.openxmlformats.org/drawingml/2006/wordprocessingDrawing" xmlns:w10="urn:schemas-microsoft-com:office:word" xmlns:w="http://schemas.openxmlformats.org/wordprocessingml/2006/main" xmlns:w14="http://schemas.microsoft.com/office/word/2010/wordml" xmlns:w15="http://schemas.microsoft.com/office/word/2012/wordml" xmlns:w16se="http://schemas.microsoft.com/office/word/2015/wordml/symex" xmlns:wpg="http://schemas.microsoft.com/office/word/2010/wordprocessingGroup" xmlns:wpi="http://schemas.microsoft.com/office/word/2010/wordprocessingInk" xmlns:wne="http://schemas.microsoft.com/office/word/2006/wordml" xmlns:wps="http://schemas.microsoft.com/office/word/2010/wordprocessingShape" mc:Ignorable="w14 w15 w16se wp14">
   <w:abstractNum w:abstractNumId="0" w15:restartNumberingAfterBreak="0">
     <w:nsid w:val="0BD33D94"/>
     <w:multiLevelType w:val="hybridMultilevel"/>

</xml_diff>